<commit_message>
Fixes endnote tests and remarks from code review
</commit_message>
<xml_diff>
--- a/Tests/Test Data/docx/endnote.docx
+++ b/Tests/Test Data/docx/endnote.docx
@@ -27,10 +27,10 @@
       </w:r>
     </w:p>
   </w:endnote>
-  <w:endnote w:type="separator" w:id="1">
+  <w:endnote w:type="continuationSeparator" w:id="1">
     <w:p>
       <w:r>
-        <w:separator/>
+        <w:continuationSeparator/>
       </w:r>
     </w:p>
   </w:endnote>

</xml_diff>